<commit_message>
passport view templete added
</commit_message>
<xml_diff>
--- a/Chapters/Chapter09_02.docx
+++ b/Chapters/Chapter09_02.docx
@@ -6132,8 +6132,6 @@
           <w:szCs w:val="21"/>
         </w:rPr>
       </w:pPr>
-      <w:bookmarkStart w:id="0" w:name="_GoBack"/>
-      <w:bookmarkEnd w:id="0"/>
       <w:proofErr w:type="spellStart"/>
       <w:r>
         <w:rPr>
@@ -6579,10 +6577,39 @@
     <w:p>
       <w:pPr>
         <w:ind w:left="760"/>
+      </w:pPr>
+    </w:p>
+    <w:p>
+      <w:pPr>
+        <w:pBdr>
+          <w:bottom w:val="single" w:sz="6" w:space="1" w:color="auto"/>
+        </w:pBdr>
+      </w:pPr>
+    </w:p>
+    <w:p>
+      <w:pPr>
+        <w:pStyle w:val="a3"/>
+        <w:numPr>
+          <w:ilvl w:val="0"/>
+          <w:numId w:val="24"/>
+        </w:numPr>
+        <w:ind w:leftChars="0"/>
+      </w:pPr>
+      <w:r>
         <w:rPr>
           <w:rFonts w:hint="eastAsia"/>
         </w:rPr>
-      </w:pPr>
+        <w:t>뷰 템플릿 작성</w:t>
+      </w:r>
+    </w:p>
+    <w:p>
+      <w:pPr>
+        <w:rPr>
+          <w:rFonts w:hint="eastAsia"/>
+        </w:rPr>
+      </w:pPr>
+      <w:bookmarkStart w:id="0" w:name="_GoBack"/>
+      <w:bookmarkEnd w:id="0"/>
     </w:p>
     <w:sectPr>
       <w:pgSz w:w="11906" w:h="16838"/>

</xml_diff>